<commit_message>
update: Báo cáo another version
</commit_message>
<xml_diff>
--- a/document/Báo Cáo Niên Luận.docx
+++ b/document/Báo Cáo Niên Luận.docx
@@ -411,10 +411,7 @@
               <w:t>MSSV:</w:t>
             </w:r>
             <w:r>
-              <w:t xml:space="preserve"> B211097</w:t>
-            </w:r>
-            <w:r>
-              <w:t>9</w:t>
+              <w:t xml:space="preserve"> B2110979</w:t>
             </w:r>
           </w:p>
           <w:p>
@@ -1273,15 +1270,6 @@
         <w:lastRenderedPageBreak/>
         <w:t>MỤC LỤC</w:t>
       </w:r>
-    </w:p>
-    <w:p>
-      <w:pPr>
-        <w:jc w:val="left"/>
-        <w:rPr>
-          <w:b/>
-          <w:bCs/>
-        </w:rPr>
-      </w:pPr>
       <w:r>
         <w:rPr>
           <w:b/>
@@ -1306,15 +1294,6 @@
         <w:lastRenderedPageBreak/>
         <w:t>DANH MỤC HÌNH ẢNH</w:t>
       </w:r>
-    </w:p>
-    <w:p>
-      <w:pPr>
-        <w:jc w:val="left"/>
-        <w:rPr>
-          <w:b/>
-          <w:bCs/>
-        </w:rPr>
-      </w:pPr>
       <w:r>
         <w:rPr>
           <w:b/>
@@ -1326,23 +1305,6 @@
     <w:p>
       <w:pPr>
         <w:jc w:val="center"/>
-      </w:pPr>
-      <w:r>
-        <w:rPr>
-          <w:b/>
-          <w:bCs/>
-        </w:rPr>
-        <w:lastRenderedPageBreak/>
-        <w:t>DANH MỤC BẢNG</w:t>
-      </w:r>
-    </w:p>
-    <w:p/>
-    <w:p>
-      <w:pPr>
-        <w:rPr>
-          <w:b/>
-          <w:bCs/>
-        </w:rPr>
         <w:sectPr>
           <w:headerReference w:type="default" r:id="rId10"/>
           <w:footerReference w:type="default" r:id="rId11"/>
@@ -1353,6 +1315,14 @@
           <w:docGrid w:linePitch="360"/>
         </w:sectPr>
       </w:pPr>
+      <w:r>
+        <w:rPr>
+          <w:b/>
+          <w:bCs/>
+        </w:rPr>
+        <w:lastRenderedPageBreak/>
+        <w:t>DANH MỤC BẢNG</w:t>
+      </w:r>
     </w:p>
     <w:p>
       <w:pPr>
@@ -1402,10 +1372,7 @@
         <w:commentReference w:id="2"/>
       </w:r>
       <w:r>
-        <w:t>”</w:t>
-      </w:r>
-      <w:r>
-        <w:t>.</w:t>
+        <w:t>”.</w:t>
       </w:r>
     </w:p>
     <w:p>
@@ -1699,6 +1666,36 @@
         <w:t>Bảng kế hoạch làm việc</w:t>
       </w:r>
     </w:p>
+    <w:p>
+      <w:pPr>
+        <w:pStyle w:val="Caption"/>
+        <w:keepNext/>
+      </w:pPr>
+      <w:r>
+        <w:t xml:space="preserve">Bảng </w:t>
+      </w:r>
+      <w:r>
+        <w:fldChar w:fldCharType="begin"/>
+      </w:r>
+      <w:r>
+        <w:instrText xml:space="preserve"> SEQ Bảng \* ARABIC </w:instrText>
+      </w:r>
+      <w:r>
+        <w:fldChar w:fldCharType="separate"/>
+      </w:r>
+      <w:r>
+        <w:rPr>
+          <w:noProof/>
+        </w:rPr>
+        <w:t>1</w:t>
+      </w:r>
+      <w:r>
+        <w:fldChar w:fldCharType="end"/>
+      </w:r>
+      <w:r>
+        <w:t>: Bảng kế hoạch làm việc</w:t>
+      </w:r>
+    </w:p>
     <w:tbl>
       <w:tblPr>
         <w:tblStyle w:val="TableGrid"/>
@@ -2222,10 +2219,7 @@
               <w:pStyle w:val="NoSpacing"/>
             </w:pPr>
             <w:r>
-              <w:t>Thiết kế slide báo cáo</w:t>
-            </w:r>
-            <w:r>
-              <w:t>, làm văn bản in nên cuốn niên luận</w:t>
+              <w:t>Thiết kế slide báo cáo, làm văn bản in nên cuốn niên luận</w:t>
             </w:r>
           </w:p>
         </w:tc>
@@ -2345,46 +2339,42 @@
     </w:tbl>
     <w:p>
       <w:pPr>
-        <w:pStyle w:val="Caption"/>
-      </w:pPr>
-      <w:bookmarkStart w:id="7" w:name="_Toc166363836"/>
-      <w:r>
-        <w:t xml:space="preserve">Bảng </w:t>
-      </w:r>
-      <w:r>
-        <w:fldChar w:fldCharType="begin"/>
-      </w:r>
-      <w:r>
-        <w:instrText xml:space="preserve"> SEQ Bảng \* ARABIC </w:instrText>
-      </w:r>
-      <w:r>
-        <w:fldChar w:fldCharType="separate"/>
-      </w:r>
-      <w:r>
-        <w:rPr>
-          <w:noProof/>
-        </w:rPr>
-        <w:t>1</w:t>
-      </w:r>
-      <w:r>
-        <w:rPr>
-          <w:noProof/>
-        </w:rPr>
-        <w:fldChar w:fldCharType="end"/>
-      </w:r>
-      <w:r>
-        <w:t>: Kế hoạch thực hiện</w:t>
-      </w:r>
-      <w:bookmarkEnd w:id="7"/>
-    </w:p>
-    <w:p>
-      <w:pPr>
         <w:pStyle w:val="Heading3"/>
       </w:pPr>
-      <w:bookmarkStart w:id="8" w:name="_Toc166363795"/>
+      <w:bookmarkStart w:id="7" w:name="_Toc166363795"/>
       <w:r>
         <w:lastRenderedPageBreak/>
         <w:t>Bảng phân chia công việc</w:t>
+      </w:r>
+    </w:p>
+    <w:p>
+      <w:pPr>
+        <w:pStyle w:val="Caption"/>
+        <w:keepNext/>
+      </w:pPr>
+      <w:r>
+        <w:t xml:space="preserve">Bảng </w:t>
+      </w:r>
+      <w:r>
+        <w:fldChar w:fldCharType="begin"/>
+      </w:r>
+      <w:r>
+        <w:instrText xml:space="preserve"> SEQ Bảng \* ARABIC </w:instrText>
+      </w:r>
+      <w:r>
+        <w:fldChar w:fldCharType="separate"/>
+      </w:r>
+      <w:r>
+        <w:rPr>
+          <w:noProof/>
+        </w:rPr>
+        <w:t>2</w:t>
+      </w:r>
+      <w:r>
+        <w:fldChar w:fldCharType="end"/>
+      </w:r>
+      <w:r>
+        <w:t>: Bảng phân chia công việc</w:t>
       </w:r>
     </w:p>
     <w:tbl>
@@ -2457,7 +2447,7 @@
         </w:tc>
         <w:tc>
           <w:tcPr>
-            <w:tcW w:w="1447" w:type="pct"/>
+            <w:tcW w:w="1446" w:type="pct"/>
             <w:vAlign w:val="center"/>
           </w:tcPr>
           <w:p>
@@ -2513,7 +2503,7 @@
         </w:tc>
         <w:tc>
           <w:tcPr>
-            <w:tcW w:w="1447" w:type="pct"/>
+            <w:tcW w:w="1446" w:type="pct"/>
           </w:tcPr>
           <w:p>
             <w:pPr>
@@ -2554,7 +2544,7 @@
         </w:tc>
         <w:tc>
           <w:tcPr>
-            <w:tcW w:w="1447" w:type="pct"/>
+            <w:tcW w:w="1446" w:type="pct"/>
           </w:tcPr>
           <w:p>
             <w:pPr>
@@ -2601,7 +2591,7 @@
         </w:tc>
         <w:tc>
           <w:tcPr>
-            <w:tcW w:w="1447" w:type="pct"/>
+            <w:tcW w:w="1446" w:type="pct"/>
           </w:tcPr>
           <w:p>
             <w:pPr>
@@ -2642,7 +2632,7 @@
         </w:tc>
         <w:tc>
           <w:tcPr>
-            <w:tcW w:w="1447" w:type="pct"/>
+            <w:tcW w:w="1446" w:type="pct"/>
           </w:tcPr>
           <w:p>
             <w:pPr>
@@ -2689,7 +2679,7 @@
         </w:tc>
         <w:tc>
           <w:tcPr>
-            <w:tcW w:w="1447" w:type="pct"/>
+            <w:tcW w:w="1446" w:type="pct"/>
           </w:tcPr>
           <w:p>
             <w:pPr>
@@ -2730,7 +2720,7 @@
         </w:tc>
         <w:tc>
           <w:tcPr>
-            <w:tcW w:w="1447" w:type="pct"/>
+            <w:tcW w:w="1446" w:type="pct"/>
           </w:tcPr>
           <w:p>
             <w:pPr>
@@ -2780,7 +2770,7 @@
         </w:tc>
         <w:tc>
           <w:tcPr>
-            <w:tcW w:w="1447" w:type="pct"/>
+            <w:tcW w:w="1446" w:type="pct"/>
           </w:tcPr>
           <w:p>
             <w:pPr>
@@ -2824,7 +2814,7 @@
         </w:tc>
         <w:tc>
           <w:tcPr>
-            <w:tcW w:w="1447" w:type="pct"/>
+            <w:tcW w:w="1446" w:type="pct"/>
           </w:tcPr>
           <w:p>
             <w:pPr>
@@ -2871,7 +2861,7 @@
         </w:tc>
         <w:tc>
           <w:tcPr>
-            <w:tcW w:w="1447" w:type="pct"/>
+            <w:tcW w:w="1446" w:type="pct"/>
           </w:tcPr>
           <w:p>
             <w:pPr>
@@ -2912,7 +2902,7 @@
         </w:tc>
         <w:tc>
           <w:tcPr>
-            <w:tcW w:w="1447" w:type="pct"/>
+            <w:tcW w:w="1446" w:type="pct"/>
           </w:tcPr>
           <w:p>
             <w:pPr>
@@ -2950,63 +2940,102 @@
         <w:lastRenderedPageBreak/>
         <w:t>Lý thuyết</w:t>
       </w:r>
+      <w:bookmarkEnd w:id="7"/>
+    </w:p>
+    <w:p>
+      <w:pPr>
+        <w:pStyle w:val="Heading2"/>
+      </w:pPr>
+      <w:bookmarkStart w:id="8" w:name="_Toc166363796"/>
+      <w:r>
+        <w:t>Khái niệm</w:t>
+      </w:r>
       <w:bookmarkEnd w:id="8"/>
     </w:p>
     <w:p>
       <w:pPr>
-        <w:pStyle w:val="Heading2"/>
-      </w:pPr>
-      <w:bookmarkStart w:id="9" w:name="_Toc166363796"/>
-      <w:r>
-        <w:t>Khái niệm</w:t>
+        <w:pStyle w:val="Heading3"/>
+      </w:pPr>
+      <w:bookmarkStart w:id="9" w:name="_Toc166363797"/>
+      <w:r>
+        <w:t>HTML</w:t>
       </w:r>
       <w:bookmarkEnd w:id="9"/>
     </w:p>
     <w:p>
+      <w:r>
+        <w:t>HTML</w:t>
+      </w:r>
+      <w:r>
+        <w:t xml:space="preserve"> là một trong những hệ thống mã hóa quan trọng nhất trên thế giới. Đằng sau mỗi trang web là một trang mã HTML. HTML hay</w:t>
+      </w:r>
+      <w:r>
+        <w:t xml:space="preserve"> </w:t>
+      </w:r>
+      <w:r>
+        <w:t>Hypertext Markup Language</w:t>
+      </w:r>
+      <w:r>
+        <w:t xml:space="preserve"> </w:t>
+      </w:r>
+      <w:r>
+        <w:t>(</w:t>
+      </w:r>
+      <w:r>
+        <w:t>Ngôn ngữ đánh dấu siêu văn bản</w:t>
+      </w:r>
+      <w:r>
+        <w:t>)</w:t>
+      </w:r>
+      <w:r>
+        <w:t>, là ngôn ngữ đánh dấu được sử dụng để tạo các trang web. Ngôn ngữ đánh dấu là ngôn ngữ máy tính được tạo ra để làm việc với văn bản. Ngôn ngữ đánh dấu cung cấp định dạng cho tệp văn bản. Điều này xác định kiểu văn bản và bố cục của trang web.</w:t>
+      </w:r>
+    </w:p>
+    <w:p>
+      <w:r>
+        <w:t xml:space="preserve">Mã định dạng được gọi là thẻ, chúng sử dụng các ký tự đặc biệt để giữ các lệnh định dạng - thẻ. Trong HTML, </w:t>
+      </w:r>
+      <w:r>
+        <w:t>sử dụng cặp thẻ bắt đầu và kết thúc, ví dụ như: bắt đầu trang html bằng &lt;html&gt; và kết thúc bằng &lt;/html&gt;</w:t>
+      </w:r>
+      <w:r>
+        <w:t>.</w:t>
+      </w:r>
+    </w:p>
+    <w:p>
       <w:pPr>
         <w:pStyle w:val="Heading3"/>
       </w:pPr>
-      <w:bookmarkStart w:id="10" w:name="_Toc166363797"/>
-      <w:r>
-        <w:t>HTML</w:t>
+      <w:bookmarkStart w:id="10" w:name="_Toc166363798"/>
+      <w:r>
+        <w:t>CSS</w:t>
       </w:r>
       <w:bookmarkEnd w:id="10"/>
     </w:p>
     <w:p>
       <w:r>
-        <w:t>HTML</w:t>
-      </w:r>
-      <w:r>
-        <w:t xml:space="preserve"> là một trong những hệ thống mã hóa quan trọng nhất trên thế giới. Đằng sau mỗi trang web là một trang mã HTML. HTML hay</w:t>
-      </w:r>
-      <w:r>
-        <w:t xml:space="preserve"> </w:t>
-      </w:r>
-      <w:r>
-        <w:t>Hypertext Markup Language</w:t>
-      </w:r>
-      <w:r>
-        <w:t xml:space="preserve"> </w:t>
-      </w:r>
-      <w:r>
-        <w:t>(</w:t>
-      </w:r>
-      <w:r>
-        <w:t>Ngôn ngữ đánh dấu siêu văn bản</w:t>
-      </w:r>
-      <w:r>
-        <w:t>)</w:t>
-      </w:r>
-      <w:r>
-        <w:t>, là ngôn ngữ đánh dấu được sử dụng để tạo các trang web. Ngôn ngữ đánh dấu là ngôn ngữ máy tính được tạo ra để làm việc với văn bản. Ngôn ngữ đánh dấu cung cấp định dạng cho tệp văn bản. Điều này xác định kiểu văn bản và bố cục của trang web.</w:t>
-      </w:r>
-    </w:p>
-    <w:p>
-      <w:r>
-        <w:t xml:space="preserve">Mã định dạng được gọi là thẻ, chúng sử dụng các ký tự đặc biệt để giữ các lệnh định dạng - thẻ. Trong HTML, </w:t>
-      </w:r>
-      <w:r>
-        <w:t>sử dụng cặp thẻ bắt đầu và kết thúc, ví dụ như: bắt đầu trang html bằng &lt;html&gt; và kết thúc bằng &lt;/html&gt;</w:t>
+        <w:t>CSS</w:t>
+      </w:r>
+      <w:r>
+        <w:t xml:space="preserve"> (Cascading Style Sheets) được sử dụng để tìm và định dạng lại các phần tử được tạo ra bởi các ngôn ngữ đánh dấu. </w:t>
+      </w:r>
+      <w:r>
+        <w:t>Cách mà trang web được hiển thị như thế nào là dựa vào cách trình bày CSS</w:t>
+      </w:r>
+      <w:r>
+        <w:t xml:space="preserve">. Phông chữ, màu sắc, hình nền, khoảng cách dòng, bố cục trang, v.v., đều được kiểm soát bằng CSS. </w:t>
+      </w:r>
+      <w:r>
+        <w:t>T</w:t>
+      </w:r>
+      <w:r>
+        <w:t>hậm chí có thể thêm các hiệu ứng đặc biệt và hoạt ảnh cơ bản vào trang</w:t>
+      </w:r>
+      <w:r>
+        <w:t xml:space="preserve"> web</w:t>
+      </w:r>
+      <w:r>
+        <w:t>. CSS cũng cung cấp các phương pháp để kiểm soát cách trình bày tài liệu trong các ngữ cảnh không phải là trình duyệt, chẳng hạn như ở dạng in hoặc trình đọc màn hình</w:t>
       </w:r>
       <w:r>
         <w:t>.</w:t>
@@ -3016,97 +3045,58 @@
       <w:pPr>
         <w:pStyle w:val="Heading3"/>
       </w:pPr>
-      <w:bookmarkStart w:id="11" w:name="_Toc166363798"/>
-      <w:r>
-        <w:t>CSS</w:t>
+      <w:bookmarkStart w:id="11" w:name="_Toc166363799"/>
+      <w:r>
+        <w:t>J</w:t>
+      </w:r>
+      <w:r>
+        <w:t>ava</w:t>
+      </w:r>
+      <w:r>
+        <w:t>S</w:t>
+      </w:r>
+      <w:r>
+        <w:t>cript</w:t>
       </w:r>
       <w:bookmarkEnd w:id="11"/>
     </w:p>
     <w:p>
       <w:r>
-        <w:t>CSS</w:t>
-      </w:r>
-      <w:r>
-        <w:t xml:space="preserve"> (Cascading Style Sheets) được sử dụng để tìm và định dạng lại các phần tử được tạo ra bởi các ngôn ngữ đánh dấu. </w:t>
-      </w:r>
-      <w:r>
-        <w:t>Cách mà trang web được hiển thị như thế nào là dựa vào cách trình bày CSS</w:t>
-      </w:r>
-      <w:r>
-        <w:t xml:space="preserve">. Phông chữ, màu sắc, hình nền, khoảng cách dòng, bố cục trang, v.v., đều được kiểm soát bằng CSS. </w:t>
-      </w:r>
-      <w:r>
-        <w:t>T</w:t>
-      </w:r>
-      <w:r>
-        <w:t>hậm chí có thể thêm các hiệu ứng đặc biệt và hoạt ảnh cơ bản vào trang</w:t>
-      </w:r>
-      <w:r>
-        <w:t xml:space="preserve"> web</w:t>
-      </w:r>
-      <w:r>
-        <w:t>. CSS cũng cung cấp các phương pháp để kiểm soát cách trình bày tài liệu trong các ngữ cảnh không phải là trình duyệt, chẳng hạn như ở dạng in hoặc trình đọc màn hình</w:t>
-      </w:r>
-      <w:r>
-        <w:t>.</w:t>
+        <w:t xml:space="preserve">JavaScript là ngôn ngữ kịch bản giúp bổ sung tính tương tác và hành vi cho các </w:t>
+      </w:r>
+      <w:r>
+        <w:t>trang web, bao gồm: kiểm tra</w:t>
+      </w:r>
+      <w:r>
+        <w:t xml:space="preserve"> hợp lệ</w:t>
+      </w:r>
+      <w:r>
+        <w:t xml:space="preserve"> các mục nhập biểu mẫu, hoán đổi kiểu cho một phần tử hoặc toàn bộ trang web, tự động tải các nguồn cấp dữ liệu cuộn với nhiều nội dung hơn, làm cho trình duyệt ghi nhớ thông tin về người dùng, xây dựng các tiện ích giao diện. </w:t>
+      </w:r>
+    </w:p>
+    <w:p>
+      <w:r>
+        <w:t>Thuật</w:t>
+      </w:r>
+      <w:r>
+        <w:t xml:space="preserve"> ngữ tập lệnh DOM được sử dụng liên quan đến JavaScript. DOM là viết tắt của </w:t>
+      </w:r>
+      <w:r>
+        <w:t>Document Object Mode</w:t>
+      </w:r>
+      <w:r>
+        <w:t xml:space="preserve"> và nó đề cập đến danh sách tiêu chuẩn hóa các thành phần trang web có thể được truy cập và thao tác bằng JavaScript (hoặc ngôn ngữ kịch bản khác).</w:t>
       </w:r>
     </w:p>
     <w:p>
       <w:pPr>
         <w:pStyle w:val="Heading3"/>
       </w:pPr>
-      <w:bookmarkStart w:id="12" w:name="_Toc166363799"/>
-      <w:r>
-        <w:t>J</w:t>
-      </w:r>
-      <w:r>
-        <w:t>ava</w:t>
-      </w:r>
-      <w:r>
-        <w:t>S</w:t>
-      </w:r>
-      <w:r>
-        <w:t>cript</w:t>
+      <w:bookmarkStart w:id="12" w:name="_Toc166363805"/>
+      <w:r>
+        <w:t>MySQL</w:t>
       </w:r>
       <w:bookmarkEnd w:id="12"/>
-    </w:p>
-    <w:p>
-      <w:r>
-        <w:t xml:space="preserve">JavaScript là ngôn ngữ kịch bản giúp bổ sung tính tương tác và hành vi cho các </w:t>
-      </w:r>
-      <w:r>
-        <w:t>trang web, bao gồm: kiểm tra</w:t>
-      </w:r>
-      <w:r>
-        <w:t xml:space="preserve"> hợp lệ</w:t>
-      </w:r>
-      <w:r>
-        <w:t xml:space="preserve"> các mục nhập biểu mẫu, hoán đổi kiểu cho một phần tử hoặc toàn bộ trang web, tự động tải các nguồn cấp dữ liệu cuộn với nhiều nội dung hơn, làm cho trình duyệt ghi nhớ thông tin về người dùng, xây dựng các tiện ích giao diện. </w:t>
-      </w:r>
-    </w:p>
-    <w:p>
-      <w:r>
-        <w:t>Thuật</w:t>
-      </w:r>
-      <w:r>
-        <w:t xml:space="preserve"> ngữ tập lệnh DOM được sử dụng liên quan đến JavaScript. DOM là viết tắt của </w:t>
-      </w:r>
-      <w:r>
-        <w:t>Document Object Mode</w:t>
-      </w:r>
-      <w:r>
-        <w:t xml:space="preserve"> và nó đề cập đến danh sách tiêu chuẩn hóa các thành phần trang web có thể được truy cập và thao tác bằng JavaScript (hoặc ngôn ngữ kịch bản khác).</w:t>
-      </w:r>
-    </w:p>
-    <w:p>
-      <w:pPr>
-        <w:pStyle w:val="Heading3"/>
-      </w:pPr>
-      <w:bookmarkStart w:id="13" w:name="_Toc166363805"/>
-      <w:r>
-        <w:t>MySQL</w:t>
-      </w:r>
-      <w:bookmarkEnd w:id="13"/>
     </w:p>
     <w:p>
       <w:r>
@@ -3425,11 +3415,11 @@
       <w:pPr>
         <w:pStyle w:val="Heading2"/>
       </w:pPr>
-      <w:bookmarkStart w:id="14" w:name="_Toc166363806"/>
+      <w:bookmarkStart w:id="13" w:name="_Toc166363806"/>
       <w:r>
         <w:t>Ứng dụng</w:t>
       </w:r>
-      <w:bookmarkEnd w:id="14"/>
+      <w:bookmarkEnd w:id="13"/>
     </w:p>
     <w:p>
       <w:pPr>
@@ -3443,74 +3433,74 @@
       <w:pPr>
         <w:pStyle w:val="Heading1"/>
       </w:pPr>
-      <w:bookmarkStart w:id="15" w:name="_Toc166363807"/>
+      <w:bookmarkStart w:id="14" w:name="_Toc166363807"/>
       <w:r>
         <w:lastRenderedPageBreak/>
         <w:t>Kết quả ứng dụng</w:t>
       </w:r>
+      <w:bookmarkEnd w:id="14"/>
+    </w:p>
+    <w:p>
+      <w:pPr>
+        <w:pStyle w:val="Heading2"/>
+      </w:pPr>
+      <w:bookmarkStart w:id="15" w:name="_Toc166363808"/>
+      <w:r>
+        <w:t>Thiết kế thành phần dữ liệu</w:t>
+      </w:r>
       <w:bookmarkEnd w:id="15"/>
     </w:p>
     <w:p>
       <w:pPr>
+        <w:pStyle w:val="Heading3"/>
+      </w:pPr>
+      <w:bookmarkStart w:id="16" w:name="_Toc166363809"/>
+      <w:r>
+        <w:t xml:space="preserve">Sơ đồ </w:t>
+      </w:r>
+      <w:r>
+        <w:t>hoạt vụ</w:t>
+      </w:r>
+      <w:r>
+        <w:t xml:space="preserve"> (Usecase)</w:t>
+      </w:r>
+      <w:bookmarkEnd w:id="16"/>
+    </w:p>
+    <w:p>
+      <w:pPr>
+        <w:pStyle w:val="Heading3"/>
+      </w:pPr>
+      <w:bookmarkStart w:id="17" w:name="_Toc166363810"/>
+      <w:r>
+        <w:t>Mô hình mức quan niệm</w:t>
+      </w:r>
+      <w:r>
+        <w:t xml:space="preserve"> (CDM)</w:t>
+      </w:r>
+      <w:bookmarkEnd w:id="17"/>
+    </w:p>
+    <w:p>
+      <w:pPr>
+        <w:pStyle w:val="Heading3"/>
+      </w:pPr>
+      <w:bookmarkStart w:id="18" w:name="_Toc166363811"/>
+      <w:r>
+        <w:t>Mô hình mức luận lý</w:t>
+      </w:r>
+      <w:r>
+        <w:t xml:space="preserve"> (LDM)</w:t>
+      </w:r>
+      <w:bookmarkEnd w:id="18"/>
+    </w:p>
+    <w:p>
+      <w:pPr>
         <w:pStyle w:val="Heading2"/>
       </w:pPr>
-      <w:bookmarkStart w:id="16" w:name="_Toc166363808"/>
-      <w:r>
-        <w:t>Thiết kế thành phần dữ liệu</w:t>
-      </w:r>
-      <w:bookmarkEnd w:id="16"/>
-    </w:p>
-    <w:p>
-      <w:pPr>
-        <w:pStyle w:val="Heading3"/>
-      </w:pPr>
-      <w:bookmarkStart w:id="17" w:name="_Toc166363809"/>
-      <w:r>
-        <w:t xml:space="preserve">Sơ đồ </w:t>
-      </w:r>
-      <w:r>
-        <w:t>hoạt vụ</w:t>
-      </w:r>
-      <w:r>
-        <w:t xml:space="preserve"> (Usecase)</w:t>
-      </w:r>
-      <w:bookmarkEnd w:id="17"/>
-    </w:p>
-    <w:p>
-      <w:pPr>
-        <w:pStyle w:val="Heading3"/>
-      </w:pPr>
-      <w:bookmarkStart w:id="18" w:name="_Toc166363810"/>
-      <w:r>
-        <w:t>Mô hình mức quan niệm</w:t>
-      </w:r>
-      <w:r>
-        <w:t xml:space="preserve"> (CDM)</w:t>
-      </w:r>
-      <w:bookmarkEnd w:id="18"/>
-    </w:p>
-    <w:p>
-      <w:pPr>
-        <w:pStyle w:val="Heading3"/>
-      </w:pPr>
-      <w:bookmarkStart w:id="19" w:name="_Toc166363811"/>
-      <w:r>
-        <w:t>Mô hình mức luận lý</w:t>
-      </w:r>
-      <w:r>
-        <w:t xml:space="preserve"> (LDM)</w:t>
+      <w:bookmarkStart w:id="19" w:name="_Toc166363813"/>
+      <w:r>
+        <w:t>Thiết kế giao diện</w:t>
       </w:r>
       <w:bookmarkEnd w:id="19"/>
-    </w:p>
-    <w:p>
-      <w:pPr>
-        <w:pStyle w:val="Heading2"/>
-      </w:pPr>
-      <w:bookmarkStart w:id="20" w:name="_Toc166363813"/>
-      <w:r>
-        <w:t>Thiết kế giao diện</w:t>
-      </w:r>
-      <w:bookmarkEnd w:id="20"/>
     </w:p>
     <w:p>
       <w:pPr>
@@ -3530,20 +3520,30 @@
       <w:pPr>
         <w:pStyle w:val="Heading1"/>
       </w:pPr>
-      <w:bookmarkStart w:id="21" w:name="_Toc166363817"/>
+      <w:bookmarkStart w:id="20" w:name="_Toc166363817"/>
       <w:r>
         <w:lastRenderedPageBreak/>
         <w:t>Kết luận – đánh giá</w:t>
       </w:r>
+      <w:bookmarkEnd w:id="20"/>
+    </w:p>
+    <w:p>
+      <w:pPr>
+        <w:pStyle w:val="Heading2"/>
+      </w:pPr>
+      <w:bookmarkStart w:id="21" w:name="_Toc166363818"/>
+      <w:r>
+        <w:t>Kết quả đạt được</w:t>
+      </w:r>
       <w:bookmarkEnd w:id="21"/>
     </w:p>
     <w:p>
       <w:pPr>
         <w:pStyle w:val="Heading2"/>
       </w:pPr>
-      <w:bookmarkStart w:id="22" w:name="_Toc166363818"/>
-      <w:r>
-        <w:t>Kết quả đạt được</w:t>
+      <w:bookmarkStart w:id="22" w:name="_Toc166363819"/>
+      <w:r>
+        <w:t>Thu hoạch</w:t>
       </w:r>
       <w:bookmarkEnd w:id="22"/>
     </w:p>
@@ -3551,9 +3551,9 @@
       <w:pPr>
         <w:pStyle w:val="Heading2"/>
       </w:pPr>
-      <w:bookmarkStart w:id="23" w:name="_Toc166363819"/>
-      <w:r>
-        <w:t>Thu hoạch</w:t>
+      <w:bookmarkStart w:id="23" w:name="_Toc166363820"/>
+      <w:r>
+        <w:t>Ưu điểm</w:t>
       </w:r>
       <w:bookmarkEnd w:id="23"/>
     </w:p>
@@ -3561,9 +3561,12 @@
       <w:pPr>
         <w:pStyle w:val="Heading2"/>
       </w:pPr>
-      <w:bookmarkStart w:id="24" w:name="_Toc166363820"/>
-      <w:r>
-        <w:t>Ưu điểm</w:t>
+      <w:bookmarkStart w:id="24" w:name="_Toc166363821"/>
+      <w:r>
+        <w:t>H</w:t>
+      </w:r>
+      <w:r>
+        <w:t>ạn chế - nguyên nhân</w:t>
       </w:r>
       <w:bookmarkEnd w:id="24"/>
     </w:p>
@@ -3571,24 +3574,11 @@
       <w:pPr>
         <w:pStyle w:val="Heading2"/>
       </w:pPr>
-      <w:bookmarkStart w:id="25" w:name="_Toc166363821"/>
-      <w:r>
-        <w:t>H</w:t>
-      </w:r>
-      <w:r>
-        <w:t>ạn chế - nguyên nhân</w:t>
+      <w:bookmarkStart w:id="25" w:name="_Toc166363822"/>
+      <w:r>
+        <w:t>Hướng phát triển</w:t>
       </w:r>
       <w:bookmarkEnd w:id="25"/>
-    </w:p>
-    <w:p>
-      <w:pPr>
-        <w:pStyle w:val="Heading2"/>
-      </w:pPr>
-      <w:bookmarkStart w:id="26" w:name="_Toc166363822"/>
-      <w:r>
-        <w:t>Hướng phát triển</w:t>
-      </w:r>
-      <w:bookmarkEnd w:id="26"/>
     </w:p>
     <w:p>
       <w:r>
@@ -6740,7 +6730,7 @@
     <w:uiPriority w:val="9"/>
     <w:unhideWhenUsed/>
     <w:qFormat/>
-    <w:rsid w:val="002809BD"/>
+    <w:rsid w:val="00D70DAF"/>
     <w:pPr>
       <w:keepNext/>
       <w:keepLines/>
@@ -6749,7 +6739,7 @@
         <w:numId w:val="3"/>
       </w:numPr>
       <w:spacing w:before="40" w:after="0"/>
-      <w:ind w:left="1440"/>
+      <w:ind w:left="1152"/>
       <w:outlineLvl w:val="3"/>
     </w:pPr>
     <w:rPr>
@@ -6766,7 +6756,7 @@
     <w:uiPriority w:val="9"/>
     <w:unhideWhenUsed/>
     <w:qFormat/>
-    <w:rsid w:val="002809BD"/>
+    <w:rsid w:val="00D70DAF"/>
     <w:pPr>
       <w:keepNext/>
       <w:keepLines/>
@@ -6775,17 +6765,18 @@
         <w:numId w:val="3"/>
       </w:numPr>
       <w:spacing w:before="40" w:after="0"/>
-      <w:ind w:left="1584"/>
+      <w:ind w:left="1296"/>
       <w:outlineLvl w:val="4"/>
     </w:pPr>
     <w:rPr>
       <w:rFonts w:asciiTheme="majorHAnsi" w:eastAsiaTheme="majorEastAsia" w:hAnsiTheme="majorHAnsi" w:cstheme="majorBidi"/>
-      <w:color w:val="2F5496" w:themeColor="accent1" w:themeShade="BF"/>
+      <w:i/>
     </w:rPr>
   </w:style>
   <w:style w:type="character" w:default="1" w:styleId="DefaultParagraphFont">
     <w:name w:val="Default Paragraph Font"/>
     <w:uiPriority w:val="1"/>
+    <w:semiHidden/>
     <w:unhideWhenUsed/>
   </w:style>
   <w:style w:type="table" w:default="1" w:styleId="TableNormal">
@@ -6929,7 +6920,7 @@
     <w:basedOn w:val="DefaultParagraphFont"/>
     <w:link w:val="Heading4"/>
     <w:uiPriority w:val="9"/>
-    <w:rsid w:val="002809BD"/>
+    <w:rsid w:val="00D70DAF"/>
     <w:rPr>
       <w:rFonts w:ascii="Arial" w:eastAsiaTheme="majorEastAsia" w:hAnsi="Arial" w:cstheme="majorBidi"/>
       <w:b/>
@@ -6942,10 +6933,11 @@
     <w:basedOn w:val="DefaultParagraphFont"/>
     <w:link w:val="Heading5"/>
     <w:uiPriority w:val="9"/>
-    <w:rsid w:val="002809BD"/>
+    <w:rsid w:val="00D70DAF"/>
     <w:rPr>
       <w:rFonts w:asciiTheme="majorHAnsi" w:eastAsiaTheme="majorEastAsia" w:hAnsiTheme="majorHAnsi" w:cstheme="majorBidi"/>
-      <w:color w:val="2F5496" w:themeColor="accent1" w:themeShade="BF"/>
+      <w:i/>
+      <w:color w:val="000000" w:themeColor="text1"/>
     </w:rPr>
   </w:style>
   <w:style w:type="paragraph" w:styleId="Caption">
@@ -6955,7 +6947,7 @@
     <w:uiPriority w:val="35"/>
     <w:unhideWhenUsed/>
     <w:qFormat/>
-    <w:rsid w:val="00324DEB"/>
+    <w:rsid w:val="007F3C62"/>
     <w:pPr>
       <w:spacing w:after="200" w:line="240" w:lineRule="auto"/>
       <w:jc w:val="center"/>
@@ -6963,7 +6955,6 @@
     <w:rPr>
       <w:i/>
       <w:iCs/>
-      <w:sz w:val="20"/>
       <w:szCs w:val="18"/>
     </w:rPr>
   </w:style>

</xml_diff>